<commit_message>
Artcile add the Super model table and notes
</commit_message>
<xml_diff>
--- a/presentation/RajeshSiraskar_HY_Report.docx
+++ b/presentation/RajeshSiraskar_HY_Report.docx
@@ -1,6 +1,6 @@
 
 <file path=word/document.xml><?xml version="1.0" encoding="utf-8"?>
-<w:document xmlns:wpc="http://schemas.microsoft.com/office/word/2010/wordprocessingCanvas" xmlns:cx="http://schemas.microsoft.com/office/drawing/2014/chartex" xmlns:cx1="http://schemas.microsoft.com/office/drawing/2015/9/8/chartex" xmlns:cx2="http://schemas.microsoft.com/office/drawing/2015/10/21/chartex" xmlns:cx3="http://schemas.microsoft.com/office/drawing/2016/5/9/chartex" xmlns:cx4="http://schemas.microsoft.com/office/drawing/2016/5/10/chartex" xmlns:cx5="http://schemas.microsoft.com/office/drawing/2016/5/11/chartex" xmlns:cx6="http://schemas.microsoft.com/office/drawing/2016/5/12/chartex" xmlns:cx7="http://schemas.microsoft.com/office/drawing/2016/5/13/chartex" xmlns:cx8="http://schemas.microsoft.com/office/drawing/2016/5/14/chartex" xmlns:mc="http://schemas.openxmlformats.org/markup-compatibility/2006" xmlns:aink="http://schemas.microsoft.com/office/drawing/2016/ink" xmlns:am3d="http://schemas.microsoft.com/office/drawing/2017/model3d" xmlns:o="urn:schemas-microsoft-com:office:office" xmlns:oel="http://schemas.microsoft.com/office/2019/extlst" xmlns:r="http://schemas.openxmlformats.org/officeDocument/2006/relationships" xmlns:m="http://schemas.openxmlformats.org/officeDocument/2006/math" xmlns:v="urn:schemas-microsoft-com:vml" xmlns:wp14="http://schemas.microsoft.com/office/word/2010/wordprocessingDrawing" xmlns:wp="http://schemas.openxmlformats.org/drawingml/2006/wordprocessingDrawing" xmlns:w10="urn:schemas-microsoft-com:office:word" xmlns:w="http://schemas.openxmlformats.org/wordprocessingml/2006/main" xmlns:w14="http://schemas.microsoft.com/office/word/2010/wordml" xmlns:w15="http://schemas.microsoft.com/office/word/2012/wordml" xmlns:w16cex="http://schemas.microsoft.com/office/word/2018/wordml/cex" xmlns:w16cid="http://schemas.microsoft.com/office/word/2016/wordml/cid" xmlns:w16="http://schemas.microsoft.com/office/word/2018/wordml" xmlns:w16du="http://schemas.microsoft.com/office/word/2023/wordml/word16du" xmlns:w16sdtdh="http://schemas.microsoft.com/office/word/2020/wordml/sdtdatahash" xmlns:w16se="http://schemas.microsoft.com/office/word/2015/wordml/symex" xmlns:wpg="http://schemas.microsoft.com/office/word/2010/wordprocessingGroup" xmlns:wpi="http://schemas.microsoft.com/office/word/2010/wordprocessingInk" xmlns:wne="http://schemas.microsoft.com/office/word/2006/wordml" xmlns:wps="http://schemas.microsoft.com/office/word/2010/wordprocessingShape" mc:Ignorable="w14 w15 w16se w16cid w16 w16cex w16sdtdh wp14">
+<w:document xmlns:wpc="http://schemas.microsoft.com/office/word/2010/wordprocessingCanvas" xmlns:cx="http://schemas.microsoft.com/office/drawing/2014/chartex" xmlns:cx1="http://schemas.microsoft.com/office/drawing/2015/9/8/chartex" xmlns:cx2="http://schemas.microsoft.com/office/drawing/2015/10/21/chartex" xmlns:cx3="http://schemas.microsoft.com/office/drawing/2016/5/9/chartex" xmlns:cx4="http://schemas.microsoft.com/office/drawing/2016/5/10/chartex" xmlns:cx5="http://schemas.microsoft.com/office/drawing/2016/5/11/chartex" xmlns:cx6="http://schemas.microsoft.com/office/drawing/2016/5/12/chartex" xmlns:cx7="http://schemas.microsoft.com/office/drawing/2016/5/13/chartex" xmlns:cx8="http://schemas.microsoft.com/office/drawing/2016/5/14/chartex" xmlns:mc="http://schemas.openxmlformats.org/markup-compatibility/2006" xmlns:aink="http://schemas.microsoft.com/office/drawing/2016/ink" xmlns:am3d="http://schemas.microsoft.com/office/drawing/2017/model3d" xmlns:o="urn:schemas-microsoft-com:office:office" xmlns:oel="http://schemas.microsoft.com/office/2019/extlst" xmlns:r="http://schemas.openxmlformats.org/officeDocument/2006/relationships" xmlns:m="http://schemas.openxmlformats.org/officeDocument/2006/math" xmlns:v="urn:schemas-microsoft-com:vml" xmlns:wp14="http://schemas.microsoft.com/office/word/2010/wordprocessingDrawing" xmlns:wp="http://schemas.openxmlformats.org/drawingml/2006/wordprocessingDrawing" xmlns:w10="urn:schemas-microsoft-com:office:word" xmlns:w="http://schemas.openxmlformats.org/wordprocessingml/2006/main" xmlns:w14="http://schemas.microsoft.com/office/word/2010/wordml" xmlns:w15="http://schemas.microsoft.com/office/word/2012/wordml" xmlns:w16cex="http://schemas.microsoft.com/office/word/2018/wordml/cex" xmlns:w16cid="http://schemas.microsoft.com/office/word/2016/wordml/cid" xmlns:w16="http://schemas.microsoft.com/office/word/2018/wordml" xmlns:w16sdtdh="http://schemas.microsoft.com/office/word/2020/wordml/sdtdatahash" xmlns:w16se="http://schemas.microsoft.com/office/word/2015/wordml/symex" xmlns:wpg="http://schemas.microsoft.com/office/word/2010/wordprocessingGroup" xmlns:wpi="http://schemas.microsoft.com/office/word/2010/wordprocessingInk" xmlns:wne="http://schemas.microsoft.com/office/word/2006/wordml" xmlns:wps="http://schemas.microsoft.com/office/word/2010/wordprocessingShape" mc:Ignorable="w14 w15 w16se w16cid w16 w16cex w16sdtdh wp14">
   <w:body>
     <w:p>
       <w:pPr>
@@ -58,7 +58,6 @@
         </w:rPr>
         <w:t>-</w:t>
       </w:r>
-      <w:proofErr w:type="gramStart"/>
       <w:r>
         <w:rPr>
           <w:sz w:val="24"/>
@@ -72,15 +71,7 @@
           <w:sz w:val="24"/>
           <w:szCs w:val="24"/>
         </w:rPr>
-        <w:t xml:space="preserve"> ,</w:t>
-      </w:r>
-      <w:proofErr w:type="gramEnd"/>
-      <w:r>
-        <w:rPr>
-          <w:sz w:val="24"/>
-          <w:szCs w:val="24"/>
-        </w:rPr>
-        <w:t xml:space="preserve"> Year</w:t>
+        <w:t xml:space="preserve"> , Year</w:t>
       </w:r>
       <w:r>
         <w:rPr>
@@ -548,19 +539,11 @@
                 <w:rFonts w:ascii="Calibri" w:hAnsi="Calibri" w:cs="Calibri"/>
               </w:rPr>
             </w:pPr>
-            <w:proofErr w:type="spellStart"/>
-            <w:r>
-              <w:rPr>
-                <w:rFonts w:ascii="Calibri" w:hAnsi="Calibri" w:cs="Calibri"/>
-              </w:rPr>
-              <w:t>Dr.</w:t>
-            </w:r>
-            <w:proofErr w:type="spellEnd"/>
-            <w:r>
-              <w:rPr>
-                <w:rFonts w:ascii="Calibri" w:hAnsi="Calibri" w:cs="Calibri"/>
-              </w:rPr>
-              <w:t xml:space="preserve"> Satish Kumar</w:t>
+            <w:r>
+              <w:rPr>
+                <w:rFonts w:ascii="Calibri" w:hAnsi="Calibri" w:cs="Calibri"/>
+              </w:rPr>
+              <w:t>Dr. Satish Kumar</w:t>
             </w:r>
             <w:r>
               <w:rPr>
@@ -568,19 +551,11 @@
               </w:rPr>
               <w:t xml:space="preserve">, </w:t>
             </w:r>
-            <w:proofErr w:type="spellStart"/>
-            <w:r>
-              <w:rPr>
-                <w:rFonts w:ascii="Calibri" w:hAnsi="Calibri" w:cs="Calibri"/>
-              </w:rPr>
-              <w:t>Dr.</w:t>
-            </w:r>
-            <w:proofErr w:type="spellEnd"/>
-            <w:r>
-              <w:rPr>
-                <w:rFonts w:ascii="Calibri" w:hAnsi="Calibri" w:cs="Calibri"/>
-              </w:rPr>
-              <w:t xml:space="preserve"> Shruti Patil</w:t>
+            <w:r>
+              <w:rPr>
+                <w:rFonts w:ascii="Calibri" w:hAnsi="Calibri" w:cs="Calibri"/>
+              </w:rPr>
+              <w:t>Dr. Shruti Patil</w:t>
             </w:r>
           </w:p>
         </w:tc>
@@ -969,28 +944,15 @@
           </w:p>
           <w:p>
             <w:r>
-              <w:t xml:space="preserve">3. Research on suitable RL algorithms to use for </w:t>
-            </w:r>
-            <w:proofErr w:type="spellStart"/>
-            <w:r>
-              <w:t>PdM</w:t>
-            </w:r>
-            <w:proofErr w:type="spellEnd"/>
+              <w:t>3. Research on suitable RL algorithms to use for PdM</w:t>
+            </w:r>
           </w:p>
           <w:p>
             <w:r>
               <w:t xml:space="preserve">4. </w:t>
             </w:r>
             <w:r>
-              <w:t xml:space="preserve">Build </w:t>
-            </w:r>
-            <w:proofErr w:type="spellStart"/>
-            <w:r>
-              <w:t>PdM</w:t>
-            </w:r>
-            <w:proofErr w:type="spellEnd"/>
-            <w:r>
-              <w:t xml:space="preserve"> environment</w:t>
+              <w:t>Build PdM environment</w:t>
             </w:r>
             <w:r>
               <w:t xml:space="preserve"> </w:t>
@@ -1013,13 +975,8 @@
           </w:p>
           <w:p>
             <w:r>
-              <w:t xml:space="preserve">3. Compared 4 suitable algorithms for </w:t>
-            </w:r>
-            <w:proofErr w:type="spellStart"/>
-            <w:r>
-              <w:t>PdM</w:t>
-            </w:r>
-            <w:proofErr w:type="spellEnd"/>
+              <w:t>3. Compared 4 suitable algorithms for PdM</w:t>
+            </w:r>
           </w:p>
           <w:p>
             <w:r>
@@ -1513,53 +1470,16 @@
       <w:pPr>
         <w:spacing w:after="0"/>
         <w:ind w:left="540"/>
-      </w:pPr>
-      <w:r>
         <w:rPr>
           <w:noProof/>
         </w:rPr>
-        <w:drawing>
-          <wp:inline distT="0" distB="0" distL="0" distR="0" wp14:anchorId="28C7A336" wp14:editId="6266CFA6">
-            <wp:extent cx="1126929" cy="406400"/>
-            <wp:effectExtent l="0" t="0" r="0" b="0"/>
-            <wp:docPr id="1" name="Picture 1"/>
-            <wp:cNvGraphicFramePr>
-              <a:graphicFrameLocks xmlns:a="http://schemas.openxmlformats.org/drawingml/2006/main" noChangeAspect="1"/>
-            </wp:cNvGraphicFramePr>
-            <a:graphic xmlns:a="http://schemas.openxmlformats.org/drawingml/2006/main">
-              <a:graphicData uri="http://schemas.openxmlformats.org/drawingml/2006/picture">
-                <pic:pic xmlns:pic="http://schemas.openxmlformats.org/drawingml/2006/picture">
-                  <pic:nvPicPr>
-                    <pic:cNvPr id="1" name="Picture 1"/>
-                    <pic:cNvPicPr/>
-                  </pic:nvPicPr>
-                  <pic:blipFill>
-                    <a:blip r:embed="rId5" cstate="print">
-                      <a:extLst>
-                        <a:ext uri="{28A0092B-C50C-407E-A947-70E740481C1C}">
-                          <a14:useLocalDpi xmlns:a14="http://schemas.microsoft.com/office/drawing/2010/main" val="0"/>
-                        </a:ext>
-                      </a:extLst>
-                    </a:blip>
-                    <a:stretch>
-                      <a:fillRect/>
-                    </a:stretch>
-                  </pic:blipFill>
-                  <pic:spPr>
-                    <a:xfrm>
-                      <a:off x="0" y="0"/>
-                      <a:ext cx="1152359" cy="415571"/>
-                    </a:xfrm>
-                    <a:prstGeom prst="rect">
-                      <a:avLst/>
-                    </a:prstGeom>
-                  </pic:spPr>
-                </pic:pic>
-              </a:graphicData>
-            </a:graphic>
-          </wp:inline>
-        </w:drawing>
-      </w:r>
+      </w:pPr>
+    </w:p>
+    <w:p>
+      <w:pPr>
+        <w:spacing w:after="0"/>
+        <w:ind w:left="540"/>
+      </w:pPr>
     </w:p>
     <w:p>
       <w:pPr>
@@ -1774,66 +1694,37 @@
         </w:rPr>
         <w:t xml:space="preserve">: </w:t>
       </w:r>
-      <w:proofErr w:type="spellStart"/>
-      <w:r>
-        <w:t>Dr.</w:t>
-      </w:r>
-      <w:proofErr w:type="spellEnd"/>
-      <w:r>
-        <w:t xml:space="preserve"> Shruti Patil, </w:t>
+      <w:r>
+        <w:t xml:space="preserve">Dr. </w:t>
+      </w:r>
+      <w:r>
+        <w:t>Arunkumar Bongale</w:t>
+      </w:r>
+      <w:r>
+        <w:t xml:space="preserve">, </w:t>
       </w:r>
       <w:r>
         <w:t>Associate Professor</w:t>
       </w:r>
       <w:r>
+        <w:t>,</w:t>
+      </w:r>
+      <w:r>
         <w:t xml:space="preserve"> </w:t>
       </w:r>
       <w:r>
-        <w:t>(</w:t>
-      </w:r>
-      <w:r>
-        <w:t>CS</w:t>
-      </w:r>
-      <w:r>
-        <w:t>)</w:t>
-      </w:r>
-      <w:r>
-        <w:t xml:space="preserve"> and </w:t>
-      </w:r>
-      <w:proofErr w:type="spellStart"/>
-      <w:r>
-        <w:t>H</w:t>
-      </w:r>
-      <w:r>
-        <w:t>oD</w:t>
-      </w:r>
-      <w:proofErr w:type="spellEnd"/>
-      <w:r>
-        <w:t xml:space="preserve"> </w:t>
-      </w:r>
-      <w:r>
-        <w:t>(AI &amp; ML)</w:t>
-      </w:r>
-      <w:r>
-        <w:t>,</w:t>
-      </w:r>
-      <w:r>
-        <w:t xml:space="preserve"> </w:t>
-      </w:r>
-      <w:r>
-        <w:t>SIT,</w:t>
-      </w:r>
-      <w:r>
-        <w:t xml:space="preserve"> </w:t>
-      </w:r>
-      <w:r>
-        <w:t>Pune.</w:t>
+        <w:t>Mechanical Department, SIT, Pune.</w:t>
       </w:r>
     </w:p>
     <w:p>
       <w:pPr>
         <w:pStyle w:val="ListParagraph"/>
-        <w:ind w:left="426"/>
+        <w:numPr>
+          <w:ilvl w:val="0"/>
+          <w:numId w:val="11"/>
+        </w:numPr>
+        <w:spacing w:before="240" w:line="360" w:lineRule="auto"/>
+        <w:ind w:left="426" w:hanging="284"/>
         <w:jc w:val="both"/>
         <w:rPr>
           <w:b/>
@@ -2026,7 +1917,7 @@
 </file>
 
 <file path=word/numbering.xml><?xml version="1.0" encoding="utf-8"?>
-<w:numbering xmlns:wpc="http://schemas.microsoft.com/office/word/2010/wordprocessingCanvas" xmlns:cx="http://schemas.microsoft.com/office/drawing/2014/chartex" xmlns:cx1="http://schemas.microsoft.com/office/drawing/2015/9/8/chartex" xmlns:cx2="http://schemas.microsoft.com/office/drawing/2015/10/21/chartex" xmlns:cx3="http://schemas.microsoft.com/office/drawing/2016/5/9/chartex" xmlns:cx4="http://schemas.microsoft.com/office/drawing/2016/5/10/chartex" xmlns:cx5="http://schemas.microsoft.com/office/drawing/2016/5/11/chartex" xmlns:cx6="http://schemas.microsoft.com/office/drawing/2016/5/12/chartex" xmlns:cx7="http://schemas.microsoft.com/office/drawing/2016/5/13/chartex" xmlns:cx8="http://schemas.microsoft.com/office/drawing/2016/5/14/chartex" xmlns:mc="http://schemas.openxmlformats.org/markup-compatibility/2006" xmlns:aink="http://schemas.microsoft.com/office/drawing/2016/ink" xmlns:am3d="http://schemas.microsoft.com/office/drawing/2017/model3d" xmlns:o="urn:schemas-microsoft-com:office:office" xmlns:oel="http://schemas.microsoft.com/office/2019/extlst" xmlns:r="http://schemas.openxmlformats.org/officeDocument/2006/relationships" xmlns:m="http://schemas.openxmlformats.org/officeDocument/2006/math" xmlns:v="urn:schemas-microsoft-com:vml" xmlns:wp14="http://schemas.microsoft.com/office/word/2010/wordprocessingDrawing" xmlns:wp="http://schemas.openxmlformats.org/drawingml/2006/wordprocessingDrawing" xmlns:w10="urn:schemas-microsoft-com:office:word" xmlns:w="http://schemas.openxmlformats.org/wordprocessingml/2006/main" xmlns:w14="http://schemas.microsoft.com/office/word/2010/wordml" xmlns:w15="http://schemas.microsoft.com/office/word/2012/wordml" xmlns:w16cex="http://schemas.microsoft.com/office/word/2018/wordml/cex" xmlns:w16cid="http://schemas.microsoft.com/office/word/2016/wordml/cid" xmlns:w16="http://schemas.microsoft.com/office/word/2018/wordml" xmlns:w16du="http://schemas.microsoft.com/office/word/2023/wordml/word16du" xmlns:w16sdtdh="http://schemas.microsoft.com/office/word/2020/wordml/sdtdatahash" xmlns:w16se="http://schemas.microsoft.com/office/word/2015/wordml/symex" xmlns:wpg="http://schemas.microsoft.com/office/word/2010/wordprocessingGroup" xmlns:wpi="http://schemas.microsoft.com/office/word/2010/wordprocessingInk" xmlns:wne="http://schemas.microsoft.com/office/word/2006/wordml" xmlns:wps="http://schemas.microsoft.com/office/word/2010/wordprocessingShape" mc:Ignorable="w14 w15 w16se w16cid w16 w16cex w16sdtdh wp14">
+<w:numbering xmlns:wpc="http://schemas.microsoft.com/office/word/2010/wordprocessingCanvas" xmlns:cx="http://schemas.microsoft.com/office/drawing/2014/chartex" xmlns:cx1="http://schemas.microsoft.com/office/drawing/2015/9/8/chartex" xmlns:cx2="http://schemas.microsoft.com/office/drawing/2015/10/21/chartex" xmlns:cx3="http://schemas.microsoft.com/office/drawing/2016/5/9/chartex" xmlns:cx4="http://schemas.microsoft.com/office/drawing/2016/5/10/chartex" xmlns:cx5="http://schemas.microsoft.com/office/drawing/2016/5/11/chartex" xmlns:cx6="http://schemas.microsoft.com/office/drawing/2016/5/12/chartex" xmlns:cx7="http://schemas.microsoft.com/office/drawing/2016/5/13/chartex" xmlns:cx8="http://schemas.microsoft.com/office/drawing/2016/5/14/chartex" xmlns:mc="http://schemas.openxmlformats.org/markup-compatibility/2006" xmlns:aink="http://schemas.microsoft.com/office/drawing/2016/ink" xmlns:am3d="http://schemas.microsoft.com/office/drawing/2017/model3d" xmlns:o="urn:schemas-microsoft-com:office:office" xmlns:oel="http://schemas.microsoft.com/office/2019/extlst" xmlns:r="http://schemas.openxmlformats.org/officeDocument/2006/relationships" xmlns:m="http://schemas.openxmlformats.org/officeDocument/2006/math" xmlns:v="urn:schemas-microsoft-com:vml" xmlns:wp14="http://schemas.microsoft.com/office/word/2010/wordprocessingDrawing" xmlns:wp="http://schemas.openxmlformats.org/drawingml/2006/wordprocessingDrawing" xmlns:w10="urn:schemas-microsoft-com:office:word" xmlns:w="http://schemas.openxmlformats.org/wordprocessingml/2006/main" xmlns:w14="http://schemas.microsoft.com/office/word/2010/wordml" xmlns:w15="http://schemas.microsoft.com/office/word/2012/wordml" xmlns:w16cex="http://schemas.microsoft.com/office/word/2018/wordml/cex" xmlns:w16cid="http://schemas.microsoft.com/office/word/2016/wordml/cid" xmlns:w16="http://schemas.microsoft.com/office/word/2018/wordml" xmlns:w16sdtdh="http://schemas.microsoft.com/office/word/2020/wordml/sdtdatahash" xmlns:w16se="http://schemas.microsoft.com/office/word/2015/wordml/symex" xmlns:wpg="http://schemas.microsoft.com/office/word/2010/wordprocessingGroup" xmlns:wpi="http://schemas.microsoft.com/office/word/2010/wordprocessingInk" xmlns:wne="http://schemas.microsoft.com/office/word/2006/wordml" xmlns:wps="http://schemas.microsoft.com/office/word/2010/wordprocessingShape" mc:Ignorable="w14 w15 w16se w16cid w16 w16cex w16sdtdh wp14">
   <w:abstractNum w:abstractNumId="0" w15:restartNumberingAfterBreak="0">
     <w:nsid w:val="0B0868F4"/>
     <w:multiLevelType w:val="hybridMultilevel"/>

</xml_diff>

<commit_message>
Article -- Begin: addition RL formal elements
</commit_message>
<xml_diff>
--- a/presentation/RajeshSiraskar_HY_Report.docx
+++ b/presentation/RajeshSiraskar_HY_Report.docx
@@ -58,6 +58,7 @@
         </w:rPr>
         <w:t>-</w:t>
       </w:r>
+      <w:proofErr w:type="gramStart"/>
       <w:r>
         <w:rPr>
           <w:sz w:val="24"/>
@@ -71,7 +72,15 @@
           <w:sz w:val="24"/>
           <w:szCs w:val="24"/>
         </w:rPr>
-        <w:t xml:space="preserve"> , Year</w:t>
+        <w:t xml:space="preserve"> ,</w:t>
+      </w:r>
+      <w:proofErr w:type="gramEnd"/>
+      <w:r>
+        <w:rPr>
+          <w:sz w:val="24"/>
+          <w:szCs w:val="24"/>
+        </w:rPr>
+        <w:t xml:space="preserve"> Year</w:t>
       </w:r>
       <w:r>
         <w:rPr>
@@ -539,11 +548,19 @@
                 <w:rFonts w:ascii="Calibri" w:hAnsi="Calibri" w:cs="Calibri"/>
               </w:rPr>
             </w:pPr>
-            <w:r>
-              <w:rPr>
-                <w:rFonts w:ascii="Calibri" w:hAnsi="Calibri" w:cs="Calibri"/>
-              </w:rPr>
-              <w:t>Dr. Satish Kumar</w:t>
+            <w:proofErr w:type="spellStart"/>
+            <w:r>
+              <w:rPr>
+                <w:rFonts w:ascii="Calibri" w:hAnsi="Calibri" w:cs="Calibri"/>
+              </w:rPr>
+              <w:t>Dr.</w:t>
+            </w:r>
+            <w:proofErr w:type="spellEnd"/>
+            <w:r>
+              <w:rPr>
+                <w:rFonts w:ascii="Calibri" w:hAnsi="Calibri" w:cs="Calibri"/>
+              </w:rPr>
+              <w:t xml:space="preserve"> Satish Kumar</w:t>
             </w:r>
             <w:r>
               <w:rPr>
@@ -551,11 +568,19 @@
               </w:rPr>
               <w:t xml:space="preserve">, </w:t>
             </w:r>
-            <w:r>
-              <w:rPr>
-                <w:rFonts w:ascii="Calibri" w:hAnsi="Calibri" w:cs="Calibri"/>
-              </w:rPr>
-              <w:t>Dr. Shruti Patil</w:t>
+            <w:proofErr w:type="spellStart"/>
+            <w:r>
+              <w:rPr>
+                <w:rFonts w:ascii="Calibri" w:hAnsi="Calibri" w:cs="Calibri"/>
+              </w:rPr>
+              <w:t>Dr.</w:t>
+            </w:r>
+            <w:proofErr w:type="spellEnd"/>
+            <w:r>
+              <w:rPr>
+                <w:rFonts w:ascii="Calibri" w:hAnsi="Calibri" w:cs="Calibri"/>
+              </w:rPr>
+              <w:t xml:space="preserve"> Shruti Patil</w:t>
             </w:r>
           </w:p>
         </w:tc>
@@ -1619,8 +1644,13 @@
         </w:rPr>
         <w:t xml:space="preserve">: </w:t>
       </w:r>
-      <w:r>
-        <w:t>Dr. Ketan Kotecha, Director, SIT, Pune.</w:t>
+      <w:proofErr w:type="spellStart"/>
+      <w:r>
+        <w:t>Dr.</w:t>
+      </w:r>
+      <w:proofErr w:type="spellEnd"/>
+      <w:r>
+        <w:t xml:space="preserve"> Ketan Kotecha, Director, SIT, Pune.</w:t>
       </w:r>
     </w:p>
     <w:p>
@@ -1652,9 +1682,11 @@
         </w:rPr>
         <w:t xml:space="preserve">: </w:t>
       </w:r>
+      <w:proofErr w:type="spellStart"/>
       <w:r>
         <w:t>Dr.</w:t>
       </w:r>
+      <w:proofErr w:type="spellEnd"/>
       <w:r>
         <w:t xml:space="preserve"> </w:t>
       </w:r>
@@ -1694,12 +1726,27 @@
         </w:rPr>
         <w:t xml:space="preserve">: </w:t>
       </w:r>
-      <w:r>
-        <w:t xml:space="preserve">Dr. </w:t>
-      </w:r>
-      <w:r>
-        <w:t>Arunkumar Bongale</w:t>
-      </w:r>
+      <w:proofErr w:type="spellStart"/>
+      <w:r>
+        <w:t>Dr.</w:t>
+      </w:r>
+      <w:proofErr w:type="spellEnd"/>
+      <w:r>
+        <w:t xml:space="preserve"> </w:t>
+      </w:r>
+      <w:proofErr w:type="spellStart"/>
+      <w:r>
+        <w:t>Rahee</w:t>
+      </w:r>
+      <w:proofErr w:type="spellEnd"/>
+      <w:r>
+        <w:t xml:space="preserve"> </w:t>
+      </w:r>
+      <w:proofErr w:type="spellStart"/>
+      <w:r>
+        <w:t>Walambe</w:t>
+      </w:r>
+      <w:proofErr w:type="spellEnd"/>
       <w:r>
         <w:t xml:space="preserve">, </w:t>
       </w:r>
@@ -1713,26 +1760,8 @@
         <w:t xml:space="preserve"> </w:t>
       </w:r>
       <w:r>
-        <w:t>Mechanical Department, SIT, Pune.</w:t>
-      </w:r>
-    </w:p>
-    <w:p>
-      <w:pPr>
-        <w:pStyle w:val="ListParagraph"/>
-        <w:numPr>
-          <w:ilvl w:val="0"/>
-          <w:numId w:val="11"/>
-        </w:numPr>
-        <w:spacing w:before="240" w:line="360" w:lineRule="auto"/>
-        <w:ind w:left="426" w:hanging="284"/>
-        <w:jc w:val="both"/>
-        <w:rPr>
-          <w:b/>
-          <w:bCs/>
-          <w:sz w:val="16"/>
-          <w:szCs w:val="16"/>
-        </w:rPr>
-      </w:pPr>
+        <w:t>SIT, Pune.</w:t>
+      </w:r>
     </w:p>
     <w:p>
       <w:pPr>
@@ -1831,13 +1860,116 @@
           <w:ilvl w:val="0"/>
           <w:numId w:val="12"/>
         </w:numPr>
-        <w:spacing w:line="480" w:lineRule="auto"/>
+        <w:spacing w:line="312" w:lineRule="auto"/>
         <w:ind w:left="426" w:hanging="284"/>
         <w:jc w:val="both"/>
       </w:pPr>
       <w:r>
         <w:t>Comments</w:t>
       </w:r>
+    </w:p>
+    <w:p>
+      <w:pPr>
+        <w:pStyle w:val="ListParagraph"/>
+        <w:numPr>
+          <w:ilvl w:val="0"/>
+          <w:numId w:val="15"/>
+        </w:numPr>
+        <w:spacing w:line="312" w:lineRule="auto"/>
+      </w:pPr>
+      <w:r>
+        <w:t xml:space="preserve">Include 1 slide on the basics of the research topic background </w:t>
+      </w:r>
+      <w:proofErr w:type="gramStart"/>
+      <w:r>
+        <w:t>i.e.</w:t>
+      </w:r>
+      <w:proofErr w:type="gramEnd"/>
+      <w:r>
+        <w:t xml:space="preserve"> milling machine, tool life, tool wear</w:t>
+      </w:r>
+    </w:p>
+    <w:p>
+      <w:pPr>
+        <w:pStyle w:val="ListParagraph"/>
+        <w:numPr>
+          <w:ilvl w:val="0"/>
+          <w:numId w:val="15"/>
+        </w:numPr>
+        <w:spacing w:line="312" w:lineRule="auto"/>
+      </w:pPr>
+      <w:r>
+        <w:t xml:space="preserve">Include basic formulations of the RL / MDP elements: State, </w:t>
+      </w:r>
+      <w:proofErr w:type="gramStart"/>
+      <w:r>
+        <w:t>Action</w:t>
+      </w:r>
+      <w:proofErr w:type="gramEnd"/>
+      <w:r>
+        <w:t xml:space="preserve"> and Reward definitions</w:t>
+      </w:r>
+    </w:p>
+    <w:p>
+      <w:pPr>
+        <w:pStyle w:val="ListParagraph"/>
+        <w:numPr>
+          <w:ilvl w:val="0"/>
+          <w:numId w:val="15"/>
+        </w:numPr>
+        <w:spacing w:line="312" w:lineRule="auto"/>
+      </w:pPr>
+      <w:r>
+        <w:t>Student should observe at least one cycle of actual milling operation (end-milling)</w:t>
+      </w:r>
+    </w:p>
+    <w:p>
+      <w:pPr>
+        <w:pStyle w:val="ListParagraph"/>
+        <w:numPr>
+          <w:ilvl w:val="0"/>
+          <w:numId w:val="15"/>
+        </w:numPr>
+        <w:spacing w:line="312" w:lineRule="auto"/>
+      </w:pPr>
+      <w:r>
+        <w:t xml:space="preserve">Suggestions for future incorporation include trying of </w:t>
+      </w:r>
+      <w:r>
+        <w:t>I</w:t>
+      </w:r>
+      <w:r>
+        <w:t xml:space="preserve">nverse RL </w:t>
+      </w:r>
+      <w:r>
+        <w:t xml:space="preserve">(IRL) </w:t>
+      </w:r>
+      <w:r>
+        <w:t xml:space="preserve">for reward formulation from </w:t>
+      </w:r>
+      <w:r>
+        <w:t xml:space="preserve">real </w:t>
+      </w:r>
+      <w:r>
+        <w:t xml:space="preserve">data and expert </w:t>
+      </w:r>
+      <w:r>
+        <w:t>“demonstration” (</w:t>
+      </w:r>
+      <w:r>
+        <w:t>if available</w:t>
+      </w:r>
+      <w:r>
+        <w:t>)</w:t>
+      </w:r>
+      <w:r>
+        <w:t>.</w:t>
+      </w:r>
+    </w:p>
+    <w:p>
+      <w:pPr>
+        <w:spacing w:line="312" w:lineRule="auto"/>
+      </w:pPr>
     </w:p>
     <w:p>
       <w:pPr>
@@ -2631,6 +2763,118 @@
     </w:lvl>
   </w:abstractNum>
   <w:abstractNum w:abstractNumId="7" w15:restartNumberingAfterBreak="0">
+    <w:nsid w:val="26165912"/>
+    <w:multiLevelType w:val="hybridMultilevel"/>
+    <w:tmpl w:val="990E445A"/>
+    <w:lvl w:ilvl="0" w:tplc="14B48090">
+      <w:numFmt w:val="bullet"/>
+      <w:lvlText w:val="-"/>
+      <w:lvlJc w:val="left"/>
+      <w:pPr>
+        <w:ind w:left="1080" w:hanging="360"/>
+      </w:pPr>
+      <w:rPr>
+        <w:rFonts w:ascii="Calibri" w:eastAsiaTheme="minorHAnsi" w:hAnsi="Calibri" w:cs="Calibri" w:hint="default"/>
+      </w:rPr>
+    </w:lvl>
+    <w:lvl w:ilvl="1" w:tplc="40090003" w:tentative="1">
+      <w:start w:val="1"/>
+      <w:numFmt w:val="bullet"/>
+      <w:lvlText w:val="o"/>
+      <w:lvlJc w:val="left"/>
+      <w:pPr>
+        <w:ind w:left="1800" w:hanging="360"/>
+      </w:pPr>
+      <w:rPr>
+        <w:rFonts w:ascii="Courier New" w:hAnsi="Courier New" w:cs="Courier New" w:hint="default"/>
+      </w:rPr>
+    </w:lvl>
+    <w:lvl w:ilvl="2" w:tplc="40090005" w:tentative="1">
+      <w:start w:val="1"/>
+      <w:numFmt w:val="bullet"/>
+      <w:lvlText w:val=""/>
+      <w:lvlJc w:val="left"/>
+      <w:pPr>
+        <w:ind w:left="2520" w:hanging="360"/>
+      </w:pPr>
+      <w:rPr>
+        <w:rFonts w:ascii="Wingdings" w:hAnsi="Wingdings" w:hint="default"/>
+      </w:rPr>
+    </w:lvl>
+    <w:lvl w:ilvl="3" w:tplc="40090001" w:tentative="1">
+      <w:start w:val="1"/>
+      <w:numFmt w:val="bullet"/>
+      <w:lvlText w:val=""/>
+      <w:lvlJc w:val="left"/>
+      <w:pPr>
+        <w:ind w:left="3240" w:hanging="360"/>
+      </w:pPr>
+      <w:rPr>
+        <w:rFonts w:ascii="Symbol" w:hAnsi="Symbol" w:hint="default"/>
+      </w:rPr>
+    </w:lvl>
+    <w:lvl w:ilvl="4" w:tplc="40090003" w:tentative="1">
+      <w:start w:val="1"/>
+      <w:numFmt w:val="bullet"/>
+      <w:lvlText w:val="o"/>
+      <w:lvlJc w:val="left"/>
+      <w:pPr>
+        <w:ind w:left="3960" w:hanging="360"/>
+      </w:pPr>
+      <w:rPr>
+        <w:rFonts w:ascii="Courier New" w:hAnsi="Courier New" w:cs="Courier New" w:hint="default"/>
+      </w:rPr>
+    </w:lvl>
+    <w:lvl w:ilvl="5" w:tplc="40090005" w:tentative="1">
+      <w:start w:val="1"/>
+      <w:numFmt w:val="bullet"/>
+      <w:lvlText w:val=""/>
+      <w:lvlJc w:val="left"/>
+      <w:pPr>
+        <w:ind w:left="4680" w:hanging="360"/>
+      </w:pPr>
+      <w:rPr>
+        <w:rFonts w:ascii="Wingdings" w:hAnsi="Wingdings" w:hint="default"/>
+      </w:rPr>
+    </w:lvl>
+    <w:lvl w:ilvl="6" w:tplc="40090001" w:tentative="1">
+      <w:start w:val="1"/>
+      <w:numFmt w:val="bullet"/>
+      <w:lvlText w:val=""/>
+      <w:lvlJc w:val="left"/>
+      <w:pPr>
+        <w:ind w:left="5400" w:hanging="360"/>
+      </w:pPr>
+      <w:rPr>
+        <w:rFonts w:ascii="Symbol" w:hAnsi="Symbol" w:hint="default"/>
+      </w:rPr>
+    </w:lvl>
+    <w:lvl w:ilvl="7" w:tplc="40090003" w:tentative="1">
+      <w:start w:val="1"/>
+      <w:numFmt w:val="bullet"/>
+      <w:lvlText w:val="o"/>
+      <w:lvlJc w:val="left"/>
+      <w:pPr>
+        <w:ind w:left="6120" w:hanging="360"/>
+      </w:pPr>
+      <w:rPr>
+        <w:rFonts w:ascii="Courier New" w:hAnsi="Courier New" w:cs="Courier New" w:hint="default"/>
+      </w:rPr>
+    </w:lvl>
+    <w:lvl w:ilvl="8" w:tplc="40090005" w:tentative="1">
+      <w:start w:val="1"/>
+      <w:numFmt w:val="bullet"/>
+      <w:lvlText w:val=""/>
+      <w:lvlJc w:val="left"/>
+      <w:pPr>
+        <w:ind w:left="6840" w:hanging="360"/>
+      </w:pPr>
+      <w:rPr>
+        <w:rFonts w:ascii="Wingdings" w:hAnsi="Wingdings" w:hint="default"/>
+      </w:rPr>
+    </w:lvl>
+  </w:abstractNum>
+  <w:abstractNum w:abstractNumId="8" w15:restartNumberingAfterBreak="0">
     <w:nsid w:val="27477E2F"/>
     <w:multiLevelType w:val="hybridMultilevel"/>
     <w:tmpl w:val="75FCD23E"/>
@@ -2716,7 +2960,7 @@
       </w:pPr>
     </w:lvl>
   </w:abstractNum>
-  <w:abstractNum w:abstractNumId="8" w15:restartNumberingAfterBreak="0">
+  <w:abstractNum w:abstractNumId="9" w15:restartNumberingAfterBreak="0">
     <w:nsid w:val="27B44E28"/>
     <w:multiLevelType w:val="hybridMultilevel"/>
     <w:tmpl w:val="FAB0EC2A"/>
@@ -2831,7 +3075,7 @@
       </w:rPr>
     </w:lvl>
   </w:abstractNum>
-  <w:abstractNum w:abstractNumId="9" w15:restartNumberingAfterBreak="0">
+  <w:abstractNum w:abstractNumId="10" w15:restartNumberingAfterBreak="0">
     <w:nsid w:val="33E10CBD"/>
     <w:multiLevelType w:val="hybridMultilevel"/>
     <w:tmpl w:val="9C329DA0"/>
@@ -2917,7 +3161,7 @@
       </w:pPr>
     </w:lvl>
   </w:abstractNum>
-  <w:abstractNum w:abstractNumId="10" w15:restartNumberingAfterBreak="0">
+  <w:abstractNum w:abstractNumId="11" w15:restartNumberingAfterBreak="0">
     <w:nsid w:val="5FFD2647"/>
     <w:multiLevelType w:val="hybridMultilevel"/>
     <w:tmpl w:val="61C67886"/>
@@ -3030,7 +3274,7 @@
       </w:rPr>
     </w:lvl>
   </w:abstractNum>
-  <w:abstractNum w:abstractNumId="11" w15:restartNumberingAfterBreak="0">
+  <w:abstractNum w:abstractNumId="12" w15:restartNumberingAfterBreak="0">
     <w:nsid w:val="637D7889"/>
     <w:multiLevelType w:val="hybridMultilevel"/>
     <w:tmpl w:val="9C329DA0"/>
@@ -3116,7 +3360,7 @@
       </w:pPr>
     </w:lvl>
   </w:abstractNum>
-  <w:abstractNum w:abstractNumId="12" w15:restartNumberingAfterBreak="0">
+  <w:abstractNum w:abstractNumId="13" w15:restartNumberingAfterBreak="0">
     <w:nsid w:val="6BF61807"/>
     <w:multiLevelType w:val="hybridMultilevel"/>
     <w:tmpl w:val="100C1242"/>
@@ -3229,7 +3473,7 @@
       </w:rPr>
     </w:lvl>
   </w:abstractNum>
-  <w:abstractNum w:abstractNumId="13" w15:restartNumberingAfterBreak="0">
+  <w:abstractNum w:abstractNumId="14" w15:restartNumberingAfterBreak="0">
     <w:nsid w:val="7F936CA1"/>
     <w:multiLevelType w:val="hybridMultilevel"/>
     <w:tmpl w:val="4390656C"/>
@@ -3343,10 +3587,10 @@
     </w:lvl>
   </w:abstractNum>
   <w:num w:numId="1" w16cid:durableId="381297136">
-    <w:abstractNumId w:val="8"/>
+    <w:abstractNumId w:val="9"/>
   </w:num>
   <w:num w:numId="2" w16cid:durableId="968315525">
-    <w:abstractNumId w:val="7"/>
+    <w:abstractNumId w:val="8"/>
   </w:num>
   <w:num w:numId="3" w16cid:durableId="2046709715">
     <w:abstractNumId w:val="3"/>
@@ -3358,7 +3602,7 @@
     <w:abstractNumId w:val="0"/>
   </w:num>
   <w:num w:numId="6" w16cid:durableId="994185983">
-    <w:abstractNumId w:val="11"/>
+    <w:abstractNumId w:val="12"/>
   </w:num>
   <w:num w:numId="7" w16cid:durableId="1806967997">
     <w:abstractNumId w:val="2"/>
@@ -3367,22 +3611,25 @@
     <w:abstractNumId w:val="5"/>
   </w:num>
   <w:num w:numId="9" w16cid:durableId="32267705">
-    <w:abstractNumId w:val="10"/>
+    <w:abstractNumId w:val="11"/>
   </w:num>
   <w:num w:numId="10" w16cid:durableId="287857277">
-    <w:abstractNumId w:val="12"/>
+    <w:abstractNumId w:val="13"/>
   </w:num>
   <w:num w:numId="11" w16cid:durableId="440875968">
-    <w:abstractNumId w:val="9"/>
+    <w:abstractNumId w:val="10"/>
   </w:num>
   <w:num w:numId="12" w16cid:durableId="1604537687">
     <w:abstractNumId w:val="4"/>
   </w:num>
   <w:num w:numId="13" w16cid:durableId="1154949204">
-    <w:abstractNumId w:val="13"/>
+    <w:abstractNumId w:val="14"/>
   </w:num>
   <w:num w:numId="14" w16cid:durableId="513687276">
     <w:abstractNumId w:val="6"/>
+  </w:num>
+  <w:num w:numId="15" w16cid:durableId="171145567">
+    <w:abstractNumId w:val="7"/>
   </w:num>
 </w:numbering>
 </file>

</xml_diff>